<commit_message>
Updated the document for the refactoring decisions.
</commit_message>
<xml_diff>
--- a/Refactoring_Document to capture all discussions and decisions.docx
+++ b/Refactoring_Document to capture all discussions and decisions.docx
@@ -231,34 +231,8 @@
     </w:p>
     <w:p>
       <w:r>
-        <w:t>It can be different types of CT volumetric data like uint16_svc, .</w:t>
-      </w:r>
-      <w:proofErr w:type="spellStart"/>
-      <w:r>
-        <w:t>txm</w:t>
-      </w:r>
-      <w:proofErr w:type="spellEnd"/>
-      <w:proofErr w:type="gramStart"/>
-      <w:r>
-        <w:t>,.</w:t>
-      </w:r>
-      <w:proofErr w:type="gramEnd"/>
-      <w:r>
-        <w:t>bin,.raw,.</w:t>
-      </w:r>
-      <w:proofErr w:type="spellStart"/>
-      <w:r>
-        <w:t>zxo</w:t>
-      </w:r>
-      <w:proofErr w:type="spellEnd"/>
-      <w:r>
-        <w:t xml:space="preserve"> </w:t>
-      </w:r>
-      <w:proofErr w:type="spellStart"/>
-      <w:r>
-        <w:t>etc</w:t>
-      </w:r>
-      <w:proofErr w:type="spellEnd"/>
+        <w:t>It can be different types of CT volumetric data like uint16_svc, .txm,.bin,.raw,.zxo etc</w:t>
+      </w:r>
     </w:p>
     <w:p>
       <w:r>
@@ -315,36 +289,12 @@
     </w:p>
     <w:p>
       <w:r>
-        <w:t xml:space="preserve">Both needs </w:t>
-      </w:r>
-      <w:proofErr w:type="spellStart"/>
-      <w:r>
-        <w:t>InspectionPlan</w:t>
-      </w:r>
-      <w:proofErr w:type="spellEnd"/>
-      <w:r>
-        <w:t xml:space="preserve"> and measurements.</w:t>
-      </w:r>
-    </w:p>
-    <w:p>
-      <w:r>
-        <w:t xml:space="preserve">In any type of </w:t>
-      </w:r>
-      <w:proofErr w:type="gramStart"/>
-      <w:r>
-        <w:t>measurement  there</w:t>
-      </w:r>
-      <w:proofErr w:type="gramEnd"/>
-      <w:r>
-        <w:t xml:space="preserve"> is always a “</w:t>
-      </w:r>
-      <w:proofErr w:type="spellStart"/>
-      <w:r>
-        <w:t>Refrence</w:t>
-      </w:r>
-      <w:proofErr w:type="spellEnd"/>
-      <w:r>
-        <w:t xml:space="preserve"> part” and “Measured Part”</w:t>
+        <w:t>Both needs InspectionPlan and measurements.</w:t>
+      </w:r>
+    </w:p>
+    <w:p>
+      <w:r>
+        <w:t>In any type of measurement  there is always a “Refrence part” and “Measured Part”</w:t>
       </w:r>
     </w:p>
     <w:p>
@@ -371,15 +321,7 @@
         </w:numPr>
       </w:pPr>
       <w:r>
-        <w:t xml:space="preserve">Mesh Data (Surface mesh) Surface </w:t>
-      </w:r>
-      <w:proofErr w:type="spellStart"/>
-      <w:r>
-        <w:t>PointCloud</w:t>
-      </w:r>
-      <w:proofErr w:type="spellEnd"/>
-      <w:r>
-        <w:t xml:space="preserve"> and its connections to make a mesh</w:t>
+        <w:t>Mesh Data (Surface mesh) Surface PointCloud and its connections to make a mesh</w:t>
       </w:r>
     </w:p>
     <w:p>
@@ -396,46 +338,17 @@
     </w:p>
     <w:p>
       <w:r>
-        <w:t>For visualization purposes (except CAD) every CT volume data must get converted to visualization specific data structure (same CT data, but more optimized for visualization purposes, like Tiled data with various resolutions). In NEO insights it is “.</w:t>
-      </w:r>
-      <w:proofErr w:type="spellStart"/>
-      <w:r>
-        <w:t>zxo</w:t>
-      </w:r>
-      <w:proofErr w:type="spellEnd"/>
-      <w:proofErr w:type="gramStart"/>
-      <w:r>
-        <w:t>”  format</w:t>
-      </w:r>
-      <w:proofErr w:type="gramEnd"/>
-      <w:r>
-        <w:t>.</w:t>
-      </w:r>
-    </w:p>
-    <w:p>
-      <w:r>
-        <w:t>Hence for Inline/</w:t>
-      </w:r>
-      <w:proofErr w:type="spellStart"/>
-      <w:r>
-        <w:t>Atline</w:t>
-      </w:r>
-      <w:proofErr w:type="spellEnd"/>
-      <w:r>
-        <w:t xml:space="preserve"> applications we need to perform below step:</w:t>
-      </w:r>
-    </w:p>
-    <w:p>
-      <w:r>
-        <w:t>CT volume Data -&gt; Parse CT Volume data (Different parsers would exists as per CT volume data) -&gt; Convert the CT volume data into visualization format “.</w:t>
-      </w:r>
-      <w:proofErr w:type="spellStart"/>
-      <w:r>
-        <w:t>zxo</w:t>
-      </w:r>
-      <w:proofErr w:type="spellEnd"/>
-      <w:r>
-        <w:t>” -&gt; Make CT volume data structure which would be used in application</w:t>
+        <w:t>For visualization purposes (except CAD) every CT volume data must get converted to visualization specific data structure (same CT data, but more optimized for visualization purposes, like Tiled data with various resolutions). In NEO insights it is “.zxo”  format.</w:t>
+      </w:r>
+    </w:p>
+    <w:p>
+      <w:r>
+        <w:t>Hence for Inline/Atline applications we need to perform below step:</w:t>
+      </w:r>
+    </w:p>
+    <w:p>
+      <w:r>
+        <w:t>CT volume Data -&gt; Parse CT Volume data (Different parsers would exists as per CT volume data) -&gt; Convert the CT volume data into visualization format “.zxo” -&gt; Make CT volume data structure which would be used in application</w:t>
       </w:r>
     </w:p>
     <w:p>
@@ -446,13 +359,7 @@
     <w:p>
       <w:r>
         <w:lastRenderedPageBreak/>
-        <w:t>CT volume Data -&gt; Parse CT Volume data (Different parsers would exists as per CT volume data)</w:t>
-      </w:r>
-      <w:r>
-        <w:t xml:space="preserve"> -&gt; </w:t>
-      </w:r>
-      <w:r>
-        <w:t>Make CT volume data structure which would be used in application</w:t>
+        <w:t>CT volume Data -&gt; Parse CT Volume data (Different parsers would exists as per CT volume data) -&gt; Make CT volume data structure which would be used in application</w:t>
       </w:r>
     </w:p>
     <w:p>
@@ -482,30 +389,12 @@
     </w:p>
     <w:p>
       <w:r>
-        <w:t>This also should include metrological measurement APIs (</w:t>
-      </w:r>
-      <w:proofErr w:type="spellStart"/>
-      <w:proofErr w:type="gramStart"/>
-      <w:r>
-        <w:t>Framewrok</w:t>
-      </w:r>
-      <w:proofErr w:type="spellEnd"/>
-      <w:r>
-        <w:t xml:space="preserve"> ?)</w:t>
-      </w:r>
-      <w:proofErr w:type="gramEnd"/>
-    </w:p>
-    <w:p>
-      <w:r>
-        <w:t xml:space="preserve">This means GUI in NEO insights application is optional. However for offline </w:t>
-      </w:r>
-      <w:proofErr w:type="gramStart"/>
-      <w:r>
-        <w:t>its</w:t>
-      </w:r>
-      <w:proofErr w:type="gramEnd"/>
-      <w:r>
-        <w:t xml:space="preserve"> mandatory.</w:t>
+        <w:t>This also should include metrological measurement APIs (Framewrok ?)</w:t>
+      </w:r>
+    </w:p>
+    <w:p>
+      <w:r>
+        <w:t>This means GUI in NEO insights application is optional. However for offline its mandatory.</w:t>
       </w:r>
     </w:p>
     <w:p>
@@ -524,13 +413,8 @@
       </w:r>
     </w:p>
     <w:p>
-      <w:proofErr w:type="spellStart"/>
-      <w:r>
-        <w:t>InspectionPlan</w:t>
-      </w:r>
-      <w:proofErr w:type="spellEnd"/>
-      <w:r>
-        <w:t xml:space="preserve"> task design to be followed.</w:t>
+      <w:r>
+        <w:t>InspectionPlan task design to be followed.</w:t>
       </w:r>
     </w:p>
     <w:p>
@@ -540,13 +424,8 @@
         </w:pBdr>
       </w:pPr>
       <w:r>
-        <w:t xml:space="preserve">CT volume data must be treated as an extension in </w:t>
-      </w:r>
-      <w:proofErr w:type="spellStart"/>
-      <w:r>
-        <w:t>InspectionPlan</w:t>
-      </w:r>
-      <w:proofErr w:type="spellEnd"/>
+        <w:t>CT volume data must be treated as an extension in InspectionPlan</w:t>
+      </w:r>
     </w:p>
     <w:p/>
     <w:p>
@@ -598,82 +477,23 @@
       </w:r>
     </w:p>
     <w:p>
-      <w:proofErr w:type="spellStart"/>
-      <w:proofErr w:type="gramStart"/>
-      <w:r>
-        <w:t>ViewLayer</w:t>
-      </w:r>
-      <w:proofErr w:type="spellEnd"/>
-      <w:r>
-        <w:t xml:space="preserve"> :</w:t>
-      </w:r>
-      <w:proofErr w:type="gramEnd"/>
-      <w:r>
-        <w:t xml:space="preserve"> All views (GUI) </w:t>
-      </w:r>
-      <w:proofErr w:type="spellStart"/>
-      <w:r>
-        <w:t>MainView</w:t>
-      </w:r>
-      <w:proofErr w:type="spellEnd"/>
-      <w:r>
-        <w:t xml:space="preserve"> are here</w:t>
-      </w:r>
-    </w:p>
-    <w:p>
-      <w:proofErr w:type="spellStart"/>
-      <w:proofErr w:type="gramStart"/>
-      <w:r>
-        <w:t>ApplicationLayer</w:t>
-      </w:r>
-      <w:proofErr w:type="spellEnd"/>
-      <w:r>
-        <w:t xml:space="preserve"> :</w:t>
-      </w:r>
-      <w:proofErr w:type="gramEnd"/>
-      <w:r>
-        <w:t xml:space="preserve"> All </w:t>
-      </w:r>
-      <w:proofErr w:type="spellStart"/>
-      <w:r>
-        <w:t>viewmodels</w:t>
-      </w:r>
-      <w:proofErr w:type="spellEnd"/>
-      <w:r>
-        <w:t xml:space="preserve"> are here. </w:t>
-      </w:r>
-    </w:p>
-    <w:p>
-      <w:proofErr w:type="spellStart"/>
-      <w:proofErr w:type="gramStart"/>
-      <w:r>
-        <w:t>BusinessLayer</w:t>
-      </w:r>
-      <w:proofErr w:type="spellEnd"/>
-      <w:r>
-        <w:t xml:space="preserve"> :</w:t>
-      </w:r>
-      <w:proofErr w:type="gramEnd"/>
-      <w:r>
-        <w:t xml:space="preserve"> Business logic classes are here. All business rules are here. </w:t>
-      </w:r>
-    </w:p>
-    <w:p>
-      <w:proofErr w:type="spellStart"/>
-      <w:r>
-        <w:t>DataProcessing</w:t>
-      </w:r>
-      <w:proofErr w:type="spellEnd"/>
-      <w:r>
-        <w:t xml:space="preserve"> </w:t>
-      </w:r>
-      <w:proofErr w:type="gramStart"/>
-      <w:r>
-        <w:t>Layer :</w:t>
-      </w:r>
-      <w:proofErr w:type="gramEnd"/>
-      <w:r>
-        <w:t xml:space="preserve"> </w:t>
+      <w:r>
+        <w:t>ViewLayer : All views (GUI) MainView are here</w:t>
+      </w:r>
+    </w:p>
+    <w:p>
+      <w:r>
+        <w:t xml:space="preserve">ApplicationLayer : All viewmodels are here. </w:t>
+      </w:r>
+    </w:p>
+    <w:p>
+      <w:r>
+        <w:t xml:space="preserve">BusinessLayer : Business logic classes are here. All business rules are here. </w:t>
+      </w:r>
+    </w:p>
+    <w:p>
+      <w:r>
+        <w:t xml:space="preserve">DataProcessing Layer : </w:t>
       </w:r>
       <w:r>
         <w:t xml:space="preserve">All data processing logic is here. </w:t>
@@ -687,6 +507,47 @@
       <w:r>
         <w:t>ses for them resides here.</w:t>
       </w:r>
+    </w:p>
+    <w:p>
+      <w:r>
+        <w:t>Also, there are 2 ways to proceed further:</w:t>
+      </w:r>
+    </w:p>
+    <w:p>
+      <w:pPr>
+        <w:pStyle w:val="ListParagraph"/>
+        <w:numPr>
+          <w:ilvl w:val="0"/>
+          <w:numId w:val="3"/>
+        </w:numPr>
+      </w:pPr>
+      <w:r>
+        <w:t>Modify the existing solution and files (application source code)</w:t>
+      </w:r>
+    </w:p>
+    <w:p>
+      <w:pPr>
+        <w:pStyle w:val="ListParagraph"/>
+        <w:numPr>
+          <w:ilvl w:val="0"/>
+          <w:numId w:val="3"/>
+        </w:numPr>
+      </w:pPr>
+      <w:r>
+        <w:t>Create a new application source code from scratch</w:t>
+      </w:r>
+    </w:p>
+    <w:p>
+      <w:r>
+        <w:t>There is a major risk of not able to bring “New application” source code to accommodate all the functionalities of the existing application given the next release timeline of the application.</w:t>
+      </w:r>
+    </w:p>
+    <w:p>
+      <w:r>
+        <w:t>Hence, the best way forward is to make the “refactoring” changes within the existing application so that whatever we “refactor” is completely usable.</w:t>
+      </w:r>
+    </w:p>
+    <w:p>
       <w:bookmarkStart w:id="0" w:name="_GoBack"/>
       <w:bookmarkEnd w:id="0"/>
     </w:p>
@@ -880,11 +741,103 @@
       </w:pPr>
     </w:lvl>
   </w:abstractNum>
+  <w:abstractNum w:abstractNumId="2" w15:restartNumberingAfterBreak="0">
+    <w:nsid w:val="66575245"/>
+    <w:multiLevelType w:val="hybridMultilevel"/>
+    <w:tmpl w:val="80A24A54"/>
+    <w:lvl w:ilvl="0" w:tplc="0409000F">
+      <w:start w:val="1"/>
+      <w:numFmt w:val="decimal"/>
+      <w:lvlText w:val="%1."/>
+      <w:lvlJc w:val="left"/>
+      <w:pPr>
+        <w:ind w:left="720" w:hanging="360"/>
+      </w:pPr>
+      <w:rPr>
+        <w:rFonts w:hint="default"/>
+      </w:rPr>
+    </w:lvl>
+    <w:lvl w:ilvl="1" w:tplc="04090019" w:tentative="1">
+      <w:start w:val="1"/>
+      <w:numFmt w:val="lowerLetter"/>
+      <w:lvlText w:val="%2."/>
+      <w:lvlJc w:val="left"/>
+      <w:pPr>
+        <w:ind w:left="1440" w:hanging="360"/>
+      </w:pPr>
+    </w:lvl>
+    <w:lvl w:ilvl="2" w:tplc="0409001B" w:tentative="1">
+      <w:start w:val="1"/>
+      <w:numFmt w:val="lowerRoman"/>
+      <w:lvlText w:val="%3."/>
+      <w:lvlJc w:val="right"/>
+      <w:pPr>
+        <w:ind w:left="2160" w:hanging="180"/>
+      </w:pPr>
+    </w:lvl>
+    <w:lvl w:ilvl="3" w:tplc="0409000F" w:tentative="1">
+      <w:start w:val="1"/>
+      <w:numFmt w:val="decimal"/>
+      <w:lvlText w:val="%4."/>
+      <w:lvlJc w:val="left"/>
+      <w:pPr>
+        <w:ind w:left="2880" w:hanging="360"/>
+      </w:pPr>
+    </w:lvl>
+    <w:lvl w:ilvl="4" w:tplc="04090019" w:tentative="1">
+      <w:start w:val="1"/>
+      <w:numFmt w:val="lowerLetter"/>
+      <w:lvlText w:val="%5."/>
+      <w:lvlJc w:val="left"/>
+      <w:pPr>
+        <w:ind w:left="3600" w:hanging="360"/>
+      </w:pPr>
+    </w:lvl>
+    <w:lvl w:ilvl="5" w:tplc="0409001B" w:tentative="1">
+      <w:start w:val="1"/>
+      <w:numFmt w:val="lowerRoman"/>
+      <w:lvlText w:val="%6."/>
+      <w:lvlJc w:val="right"/>
+      <w:pPr>
+        <w:ind w:left="4320" w:hanging="180"/>
+      </w:pPr>
+    </w:lvl>
+    <w:lvl w:ilvl="6" w:tplc="0409000F" w:tentative="1">
+      <w:start w:val="1"/>
+      <w:numFmt w:val="decimal"/>
+      <w:lvlText w:val="%7."/>
+      <w:lvlJc w:val="left"/>
+      <w:pPr>
+        <w:ind w:left="5040" w:hanging="360"/>
+      </w:pPr>
+    </w:lvl>
+    <w:lvl w:ilvl="7" w:tplc="04090019" w:tentative="1">
+      <w:start w:val="1"/>
+      <w:numFmt w:val="lowerLetter"/>
+      <w:lvlText w:val="%8."/>
+      <w:lvlJc w:val="left"/>
+      <w:pPr>
+        <w:ind w:left="5760" w:hanging="360"/>
+      </w:pPr>
+    </w:lvl>
+    <w:lvl w:ilvl="8" w:tplc="0409001B" w:tentative="1">
+      <w:start w:val="1"/>
+      <w:numFmt w:val="lowerRoman"/>
+      <w:lvlText w:val="%9."/>
+      <w:lvlJc w:val="right"/>
+      <w:pPr>
+        <w:ind w:left="6480" w:hanging="180"/>
+      </w:pPr>
+    </w:lvl>
+  </w:abstractNum>
   <w:num w:numId="1">
     <w:abstractNumId w:val="0"/>
   </w:num>
   <w:num w:numId="2">
     <w:abstractNumId w:val="1"/>
+  </w:num>
+  <w:num w:numId="3">
+    <w:abstractNumId w:val="2"/>
   </w:num>
 </w:numbering>
 </file>

</xml_diff>